<commit_message>
gui: horizontal unpressed, doc
horizontale knop unpressed wordt niet meer doorgestuurd indien dit niet
de laatste was dat werd ingedrukt
wat algemene doc
</commit_message>
<xml_diff>
--- a/todo.docx
+++ b/todo.docx
@@ -324,42 +324,6 @@
       <w:proofErr w:type="spellEnd"/>
       <w:r>
         <w:t>!)</w:t>
-      </w:r>
-    </w:p>
-    <w:p>
-      <w:pPr>
-        <w:pStyle w:val="Lijstalinea"/>
-        <w:numPr>
-          <w:ilvl w:val="0"/>
-          <w:numId w:val="2"/>
-        </w:numPr>
-      </w:pPr>
-      <w:r>
-        <w:t xml:space="preserve">GUI: zorgen dat </w:t>
-      </w:r>
-      <w:proofErr w:type="spellStart"/>
-      <w:r>
-        <w:t>releasedkey</w:t>
-      </w:r>
-      <w:proofErr w:type="spellEnd"/>
-      <w:r>
-        <w:t xml:space="preserve"> van een vroeger ingedrukte </w:t>
-      </w:r>
-      <w:proofErr w:type="spellStart"/>
-      <w:r>
-        <w:t>key</w:t>
-      </w:r>
-      <w:proofErr w:type="spellEnd"/>
-      <w:r>
-        <w:t xml:space="preserve">, niet wordt doorgestuurd indien dit de </w:t>
-      </w:r>
-      <w:proofErr w:type="spellStart"/>
-      <w:r>
-        <w:t>keypressed</w:t>
-      </w:r>
-      <w:proofErr w:type="spellEnd"/>
-      <w:r>
-        <w:t xml:space="preserve"> van een andere verstoord</w:t>
       </w:r>
     </w:p>
     <w:p>

</xml_diff>

<commit_message>
cleanup tss, todo, backup prev movetoheight
movetoheight (motorcontroller) with pid2 : in comment in pidsim
</commit_message>
<xml_diff>
--- a/todo.docx
+++ b/todo.docx
@@ -69,12 +69,13 @@
         <w:pStyle w:val="Lijstalinea"/>
         <w:numPr>
           <w:ilvl w:val="0"/>
-          <w:numId w:val="2"/>
+          <w:numId w:val="3"/>
         </w:numPr>
+        <w:spacing w:line="259" w:lineRule="auto"/>
       </w:pPr>
       <w:proofErr w:type="spellStart"/>
       <w:r>
-        <w:t>Evt</w:t>
+        <w:t>zoek-zweef</w:t>
       </w:r>
       <w:proofErr w:type="spellEnd"/>
       <w:r>
@@ -82,7 +83,7 @@
       </w:r>
       <w:proofErr w:type="spellStart"/>
       <w:r>
-        <w:t>zoek-zweef</w:t>
+        <w:t>pwm</w:t>
       </w:r>
       <w:proofErr w:type="spellEnd"/>
       <w:r>
@@ -90,42 +91,21 @@
       </w:r>
       <w:proofErr w:type="spellStart"/>
       <w:r>
-        <w:t>pwm</w:t>
+        <w:t>tunen</w:t>
       </w:r>
       <w:proofErr w:type="spellEnd"/>
-      <w:r>
-        <w:t xml:space="preserve"> testen</w:t>
-      </w:r>
-      <w:r>
-        <w:t xml:space="preserve"> (staat momenteel in commentaar </w:t>
-      </w:r>
-      <w:proofErr w:type="spellStart"/>
-      <w:r>
-        <w:t>PidSim</w:t>
-      </w:r>
-      <w:proofErr w:type="spellEnd"/>
-      <w:r>
-        <w:t>)</w:t>
-      </w:r>
     </w:p>
     <w:p>
       <w:pPr>
         <w:pStyle w:val="Lijstalinea"/>
         <w:numPr>
           <w:ilvl w:val="0"/>
-          <w:numId w:val="2"/>
+          <w:numId w:val="3"/>
         </w:numPr>
-      </w:pPr>
-      <w:r>
-        <w:t xml:space="preserve">Alles doorgeven aan GUI (status motoren, alle transfers moeten in </w:t>
-      </w:r>
-      <w:proofErr w:type="spellStart"/>
-      <w:r>
-        <w:t>commandlist</w:t>
-      </w:r>
-      <w:proofErr w:type="spellEnd"/>
-      <w:r>
-        <w:t>!)</w:t>
+        <w:spacing w:line="259" w:lineRule="auto"/>
+      </w:pPr>
+      <w:r>
+        <w:t>Doorgeven aan gui: status motoren</w:t>
       </w:r>
     </w:p>
     <w:p>
@@ -133,11 +113,36 @@
         <w:pStyle w:val="Lijstalinea"/>
         <w:numPr>
           <w:ilvl w:val="0"/>
-          <w:numId w:val="2"/>
+          <w:numId w:val="3"/>
         </w:numPr>
-      </w:pPr>
-      <w:r>
-        <w:t>Fysiek: pootjes, alles deftig aan elkaar</w:t>
+        <w:spacing w:line="259" w:lineRule="auto"/>
+      </w:pPr>
+      <w:r>
+        <w:t>(</w:t>
+      </w:r>
+      <w:proofErr w:type="spellStart"/>
+      <w:r>
+        <w:t>wait</w:t>
+      </w:r>
+      <w:proofErr w:type="spellEnd"/>
+      <w:r>
+        <w:t xml:space="preserve"> </w:t>
+      </w:r>
+      <w:proofErr w:type="spellStart"/>
+      <w:r>
+        <w:t>duration</w:t>
+      </w:r>
+      <w:proofErr w:type="spellEnd"/>
+      <w:r>
+        <w:t xml:space="preserve"> </w:t>
+      </w:r>
+      <w:proofErr w:type="spellStart"/>
+      <w:r>
+        <w:t>distancesensor</w:t>
+      </w:r>
+      <w:proofErr w:type="spellEnd"/>
+      <w:r>
+        <w:t xml:space="preserve"> = 20?? Of 40)</w:t>
       </w:r>
     </w:p>
     <w:p>
@@ -145,19 +150,51 @@
         <w:pStyle w:val="Lijstalinea"/>
         <w:numPr>
           <w:ilvl w:val="0"/>
-          <w:numId w:val="2"/>
+          <w:numId w:val="3"/>
         </w:numPr>
-      </w:pPr>
-      <w:r>
-        <w:t xml:space="preserve">Zorgen dat onze applicatie start bij boot </w:t>
+        <w:spacing w:line="259" w:lineRule="auto"/>
+      </w:pPr>
+      <w:r>
+        <w:t>Fysiek: pootjes, alles deftig aan elkaar</w:t>
+      </w:r>
+    </w:p>
+    <w:p>
+      <w:r>
+        <w:t>Later:</w:t>
+      </w:r>
+    </w:p>
+    <w:p>
+      <w:pPr>
+        <w:pStyle w:val="Lijstalinea"/>
+        <w:numPr>
+          <w:ilvl w:val="0"/>
+          <w:numId w:val="4"/>
+        </w:numPr>
+        <w:spacing w:line="259" w:lineRule="auto"/>
+      </w:pPr>
+      <w:r>
+        <w:t xml:space="preserve">3 </w:t>
       </w:r>
       <w:proofErr w:type="spellStart"/>
       <w:r>
-        <w:t>RPi</w:t>
+        <w:t>threads</w:t>
       </w:r>
       <w:proofErr w:type="spellEnd"/>
       <w:r>
-        <w:t>!!!!!!!!</w:t>
+        <w:t xml:space="preserve"> voor verzenden: image, gui -&gt; server, server -&gt; gui? Of iets aan image aanpassen</w:t>
+      </w:r>
+    </w:p>
+    <w:p>
+      <w:pPr>
+        <w:pStyle w:val="Lijstalinea"/>
+        <w:numPr>
+          <w:ilvl w:val="0"/>
+          <w:numId w:val="3"/>
+        </w:numPr>
+        <w:spacing w:line="259" w:lineRule="auto"/>
+      </w:pPr>
+      <w:r>
+        <w:t>Zorgen dat onze applicatie start bij boot</w:t>
       </w:r>
     </w:p>
     <w:p/>
@@ -399,6 +436,119 @@
       </w:pPr>
     </w:lvl>
   </w:abstractNum>
+  <w:abstractNum w:abstractNumId="2">
+    <w:nsid w:val="66AB07EA"/>
+    <w:multiLevelType w:val="hybridMultilevel"/>
+    <w:tmpl w:val="7BB2D1DA"/>
+    <w:lvl w:ilvl="0" w:tplc="08130001">
+      <w:start w:val="1"/>
+      <w:numFmt w:val="bullet"/>
+      <w:lvlText w:val=""/>
+      <w:lvlJc w:val="left"/>
+      <w:pPr>
+        <w:ind w:left="360" w:hanging="360"/>
+      </w:pPr>
+      <w:rPr>
+        <w:rFonts w:ascii="Symbol" w:hAnsi="Symbol" w:hint="default"/>
+      </w:rPr>
+    </w:lvl>
+    <w:lvl w:ilvl="1" w:tplc="08130003" w:tentative="1">
+      <w:start w:val="1"/>
+      <w:numFmt w:val="bullet"/>
+      <w:lvlText w:val="o"/>
+      <w:lvlJc w:val="left"/>
+      <w:pPr>
+        <w:ind w:left="1080" w:hanging="360"/>
+      </w:pPr>
+      <w:rPr>
+        <w:rFonts w:ascii="Courier New" w:hAnsi="Courier New" w:cs="Courier New" w:hint="default"/>
+      </w:rPr>
+    </w:lvl>
+    <w:lvl w:ilvl="2" w:tplc="08130005" w:tentative="1">
+      <w:start w:val="1"/>
+      <w:numFmt w:val="bullet"/>
+      <w:lvlText w:val=""/>
+      <w:lvlJc w:val="left"/>
+      <w:pPr>
+        <w:ind w:left="1800" w:hanging="360"/>
+      </w:pPr>
+      <w:rPr>
+        <w:rFonts w:ascii="Wingdings" w:hAnsi="Wingdings" w:hint="default"/>
+      </w:rPr>
+    </w:lvl>
+    <w:lvl w:ilvl="3" w:tplc="08130001" w:tentative="1">
+      <w:start w:val="1"/>
+      <w:numFmt w:val="bullet"/>
+      <w:lvlText w:val=""/>
+      <w:lvlJc w:val="left"/>
+      <w:pPr>
+        <w:ind w:left="2520" w:hanging="360"/>
+      </w:pPr>
+      <w:rPr>
+        <w:rFonts w:ascii="Symbol" w:hAnsi="Symbol" w:hint="default"/>
+      </w:rPr>
+    </w:lvl>
+    <w:lvl w:ilvl="4" w:tplc="08130003" w:tentative="1">
+      <w:start w:val="1"/>
+      <w:numFmt w:val="bullet"/>
+      <w:lvlText w:val="o"/>
+      <w:lvlJc w:val="left"/>
+      <w:pPr>
+        <w:ind w:left="3240" w:hanging="360"/>
+      </w:pPr>
+      <w:rPr>
+        <w:rFonts w:ascii="Courier New" w:hAnsi="Courier New" w:cs="Courier New" w:hint="default"/>
+      </w:rPr>
+    </w:lvl>
+    <w:lvl w:ilvl="5" w:tplc="08130005" w:tentative="1">
+      <w:start w:val="1"/>
+      <w:numFmt w:val="bullet"/>
+      <w:lvlText w:val=""/>
+      <w:lvlJc w:val="left"/>
+      <w:pPr>
+        <w:ind w:left="3960" w:hanging="360"/>
+      </w:pPr>
+      <w:rPr>
+        <w:rFonts w:ascii="Wingdings" w:hAnsi="Wingdings" w:hint="default"/>
+      </w:rPr>
+    </w:lvl>
+    <w:lvl w:ilvl="6" w:tplc="08130001" w:tentative="1">
+      <w:start w:val="1"/>
+      <w:numFmt w:val="bullet"/>
+      <w:lvlText w:val=""/>
+      <w:lvlJc w:val="left"/>
+      <w:pPr>
+        <w:ind w:left="4680" w:hanging="360"/>
+      </w:pPr>
+      <w:rPr>
+        <w:rFonts w:ascii="Symbol" w:hAnsi="Symbol" w:hint="default"/>
+      </w:rPr>
+    </w:lvl>
+    <w:lvl w:ilvl="7" w:tplc="08130003" w:tentative="1">
+      <w:start w:val="1"/>
+      <w:numFmt w:val="bullet"/>
+      <w:lvlText w:val="o"/>
+      <w:lvlJc w:val="left"/>
+      <w:pPr>
+        <w:ind w:left="5400" w:hanging="360"/>
+      </w:pPr>
+      <w:rPr>
+        <w:rFonts w:ascii="Courier New" w:hAnsi="Courier New" w:cs="Courier New" w:hint="default"/>
+      </w:rPr>
+    </w:lvl>
+    <w:lvl w:ilvl="8" w:tplc="08130005" w:tentative="1">
+      <w:start w:val="1"/>
+      <w:numFmt w:val="bullet"/>
+      <w:lvlText w:val=""/>
+      <w:lvlJc w:val="left"/>
+      <w:pPr>
+        <w:ind w:left="6120" w:hanging="360"/>
+      </w:pPr>
+      <w:rPr>
+        <w:rFonts w:ascii="Wingdings" w:hAnsi="Wingdings" w:hint="default"/>
+      </w:rPr>
+    </w:lvl>
+  </w:abstractNum>
   <w:num w:numId="1">
     <w:abstractNumId w:val="1"/>
     <w:lvlOverride w:ilvl="0"/>
@@ -454,6 +604,12 @@
     <w:lvlOverride w:ilvl="8">
       <w:startOverride w:val="1"/>
     </w:lvlOverride>
+  </w:num>
+  <w:num w:numId="3">
+    <w:abstractNumId w:val="0"/>
+  </w:num>
+  <w:num w:numId="4">
+    <w:abstractNumId w:val="2"/>
   </w:num>
 </w:numbering>
 </file>

</xml_diff>

<commit_message>
distancesensor: send height to gui
DistanceSensor now sends height to gui. Some code moved from Main to
DistanceSensor, sender must be set in DistanceSensor.
</commit_message>
<xml_diff>
--- a/todo.docx
+++ b/todo.docx
@@ -64,30 +64,6 @@
       </w:pPr>
       <w:r>
         <w:t>Fysiek: pootjes, alles deftig aan elkaar</w:t>
-      </w:r>
-    </w:p>
-    <w:p>
-      <w:pPr>
-        <w:pStyle w:val="Lijstalinea"/>
-        <w:numPr>
-          <w:ilvl w:val="0"/>
-          <w:numId w:val="3"/>
-        </w:numPr>
-        <w:spacing w:line="259" w:lineRule="auto"/>
-      </w:pPr>
-      <w:r>
-        <w:t xml:space="preserve">Hoogte moet doorgestuurd worden door </w:t>
-      </w:r>
-      <w:proofErr w:type="spellStart"/>
-      <w:r>
-        <w:t>DistanceSensor</w:t>
-      </w:r>
-      <w:proofErr w:type="spellEnd"/>
-      <w:r>
-        <w:t>.</w:t>
-      </w:r>
-      <w:r>
-        <w:t xml:space="preserve"> (Dimitri)</w:t>
       </w:r>
     </w:p>
     <w:p>

</xml_diff>